<commit_message>
informe de avance actualizado
</commit_message>
<xml_diff>
--- a/docs/g2-avance1.docx
+++ b/docs/g2-avance1.docx
@@ -1,6 +1,6 @@
 
 <file path=word/document.xml><?xml version="1.0" encoding="utf-8"?>
-<w:document xmlns:wpc="http://schemas.microsoft.com/office/word/2010/wordprocessingCanvas" xmlns:mc="http://schemas.openxmlformats.org/markup-compatibility/2006" xmlns:o="urn:schemas-microsoft-com:office:office" xmlns:r="http://schemas.openxmlformats.org/officeDocument/2006/relationships" xmlns:m="http://schemas.openxmlformats.org/officeDocument/2006/math" xmlns:v="urn:schemas-microsoft-com:vml" xmlns:wp14="http://schemas.microsoft.com/office/word/2010/wordprocessingDrawing" xmlns:wp="http://schemas.openxmlformats.org/drawingml/2006/wordprocessingDrawing" xmlns:w10="urn:schemas-microsoft-com:office:word" xmlns:w="http://schemas.openxmlformats.org/wordprocessingml/2006/main" xmlns:w14="http://schemas.microsoft.com/office/word/2010/wordml" xmlns:wpg="http://schemas.microsoft.com/office/word/2010/wordprocessingGroup" xmlns:wpi="http://schemas.microsoft.com/office/word/2010/wordprocessingInk" xmlns:wne="http://schemas.microsoft.com/office/word/2006/wordml" xmlns:wps="http://schemas.microsoft.com/office/word/2010/wordprocessingShape" mc:Ignorable="w14 wp14">
+<w:document xmlns:ve="http://schemas.openxmlformats.org/markup-compatibility/2006" xmlns:o="urn:schemas-microsoft-com:office:office" xmlns:r="http://schemas.openxmlformats.org/officeDocument/2006/relationships" xmlns:m="http://schemas.openxmlformats.org/officeDocument/2006/math" xmlns:v="urn:schemas-microsoft-com:vml" xmlns:wp="http://schemas.openxmlformats.org/drawingml/2006/wordprocessingDrawing" xmlns:w10="urn:schemas-microsoft-com:office:word" xmlns:w="http://schemas.openxmlformats.org/wordprocessingml/2006/main" xmlns:wne="http://schemas.microsoft.com/office/word/2006/wordml">
   <w:body>
     <w:p>
       <w:pPr>
@@ -219,139 +219,51 @@
           <w:lang w:val="es-ES"/>
         </w:rPr>
       </w:pPr>
-      <w:proofErr w:type="spellStart"/>
       <w:r>
         <w:rPr>
           <w:sz w:val="32"/>
           <w:lang w:val="es-ES"/>
         </w:rPr>
-        <w:t>Dehan</w:t>
-      </w:r>
-      <w:proofErr w:type="spellEnd"/>
-      <w:r>
+        <w:t>Dehan, Lucas–565/1</w:t>
+      </w:r>
+    </w:p>
+    <w:p>
+      <w:pPr>
+        <w:pStyle w:val="Prrafodelista"/>
         <w:rPr>
           <w:sz w:val="32"/>
           <w:lang w:val="es-ES"/>
         </w:rPr>
-        <w:t>, Lucas</w:t>
-      </w:r>
+      </w:pPr>
       <w:r>
         <w:rPr>
           <w:sz w:val="32"/>
           <w:lang w:val="es-ES"/>
         </w:rPr>
-        <w:t xml:space="preserve"> </w:t>
-      </w:r>
-      <w:r>
+        <w:t>Duarte, Víctor–1055/7</w:t>
+      </w:r>
+    </w:p>
+    <w:p>
+      <w:pPr>
+        <w:pStyle w:val="Prrafodelista"/>
         <w:rPr>
           <w:sz w:val="32"/>
           <w:lang w:val="es-ES"/>
         </w:rPr>
-        <w:t>–</w:t>
-      </w:r>
+      </w:pPr>
       <w:r>
         <w:rPr>
           <w:sz w:val="32"/>
           <w:lang w:val="es-ES"/>
         </w:rPr>
-        <w:t xml:space="preserve"> </w:t>
+        <w:t xml:space="preserve">Kleinubing, Hernán </w:t>
       </w:r>
       <w:r>
         <w:rPr>
           <w:sz w:val="32"/>
           <w:lang w:val="es-ES"/>
         </w:rPr>
-        <w:t>565/1</w:t>
-      </w:r>
-    </w:p>
-    <w:p>
-      <w:pPr>
-        <w:pStyle w:val="Prrafodelista"/>
-        <w:rPr>
-          <w:sz w:val="32"/>
-          <w:lang w:val="es-ES"/>
-        </w:rPr>
-      </w:pPr>
-      <w:r>
-        <w:rPr>
-          <w:sz w:val="32"/>
-          <w:lang w:val="es-ES"/>
-        </w:rPr>
-        <w:t>Duarte, Víctor</w:t>
-      </w:r>
-      <w:r>
-        <w:rPr>
-          <w:sz w:val="32"/>
-          <w:lang w:val="es-ES"/>
-        </w:rPr>
-        <w:t xml:space="preserve"> </w:t>
-      </w:r>
-      <w:r>
-        <w:rPr>
-          <w:sz w:val="32"/>
-          <w:lang w:val="es-ES"/>
-        </w:rPr>
-        <w:t>–</w:t>
-      </w:r>
-      <w:r>
-        <w:rPr>
-          <w:sz w:val="32"/>
-          <w:lang w:val="es-ES"/>
-        </w:rPr>
-        <w:t xml:space="preserve"> </w:t>
-      </w:r>
-      <w:r>
-        <w:rPr>
-          <w:sz w:val="32"/>
-          <w:lang w:val="es-ES"/>
-        </w:rPr>
-        <w:t>1055/7</w:t>
-      </w:r>
-    </w:p>
-    <w:p>
-      <w:pPr>
-        <w:pStyle w:val="Prrafodelista"/>
-        <w:rPr>
-          <w:sz w:val="32"/>
-          <w:lang w:val="es-ES"/>
-        </w:rPr>
-      </w:pPr>
-      <w:proofErr w:type="spellStart"/>
-      <w:r>
-        <w:rPr>
-          <w:sz w:val="32"/>
-          <w:lang w:val="es-ES"/>
-        </w:rPr>
-        <w:t>Kleinubing</w:t>
-      </w:r>
-      <w:proofErr w:type="spellEnd"/>
-      <w:r>
-        <w:rPr>
-          <w:sz w:val="32"/>
-          <w:lang w:val="es-ES"/>
-        </w:rPr>
-        <w:t xml:space="preserve">, Hernán </w:t>
-      </w:r>
-      <w:r>
-        <w:rPr>
-          <w:sz w:val="32"/>
-          <w:lang w:val="es-ES"/>
-        </w:rPr>
-        <w:t>–</w:t>
-      </w:r>
-      <w:r>
-        <w:rPr>
-          <w:sz w:val="32"/>
-          <w:lang w:val="es-ES"/>
-        </w:rPr>
-        <w:t xml:space="preserve"> </w:t>
-      </w:r>
-      <w:r>
-        <w:rPr>
-          <w:sz w:val="32"/>
-          <w:lang w:val="es-ES"/>
-        </w:rPr>
-        <w:t>1614/6</w:t>
+        <w:t>–1614/6</w:t>
       </w:r>
     </w:p>
     <w:p>
@@ -1959,12 +1871,6 @@
         <w:rPr>
           <w:lang w:val="es-ES"/>
         </w:rPr>
-        <w:t xml:space="preserve"> </w:t>
-      </w:r>
-      <w:r>
-        <w:rPr>
-          <w:lang w:val="es-ES"/>
-        </w:rPr>
         <w:t>Introducción</w:t>
       </w:r>
       <w:bookmarkEnd w:id="6"/>
@@ -2074,45 +1980,8 @@
           <w:shd w:val="clear" w:color="auto" w:fill="FFFFFF"/>
           <w:lang w:val="es-ES"/>
         </w:rPr>
-        <w:t xml:space="preserve">General </w:t>
-      </w:r>
-      <w:proofErr w:type="spellStart"/>
-      <w:r>
-        <w:rPr>
-          <w:rFonts w:cs="Times New Roman"/>
-          <w:i/>
-          <w:color w:val="1F1F1F"/>
-          <w:sz w:val="24"/>
-          <w:shd w:val="clear" w:color="auto" w:fill="FFFFFF"/>
-          <w:lang w:val="es-ES"/>
-        </w:rPr>
-        <w:t>Packet</w:t>
-      </w:r>
-      <w:proofErr w:type="spellEnd"/>
-      <w:r>
-        <w:rPr>
-          <w:rFonts w:cs="Times New Roman"/>
-          <w:i/>
-          <w:color w:val="1F1F1F"/>
-          <w:sz w:val="24"/>
-          <w:shd w:val="clear" w:color="auto" w:fill="FFFFFF"/>
-          <w:lang w:val="es-ES"/>
-        </w:rPr>
-        <w:t xml:space="preserve"> Radio </w:t>
-      </w:r>
-      <w:proofErr w:type="spellStart"/>
-      <w:r>
-        <w:rPr>
-          <w:rFonts w:cs="Times New Roman"/>
-          <w:i/>
-          <w:color w:val="1F1F1F"/>
-          <w:sz w:val="24"/>
-          <w:shd w:val="clear" w:color="auto" w:fill="FFFFFF"/>
-          <w:lang w:val="es-ES"/>
-        </w:rPr>
-        <w:t>Service</w:t>
-      </w:r>
-      <w:proofErr w:type="spellEnd"/>
+        <w:t>General Packet Radio Service</w:t>
+      </w:r>
       <w:r>
         <w:rPr>
           <w:rFonts w:cs="Times New Roman"/>
@@ -2290,39 +2159,7 @@
           <w:color w:val="373A3C"/>
           <w:shd w:val="clear" w:color="auto" w:fill="FFFFFF"/>
         </w:rPr>
-        <w:t xml:space="preserve">para conectar la placa Arduino a un servicio de </w:t>
-      </w:r>
-      <w:proofErr w:type="spellStart"/>
-      <w:r>
-        <w:rPr>
-          <w:color w:val="373A3C"/>
-          <w:shd w:val="clear" w:color="auto" w:fill="FFFFFF"/>
-        </w:rPr>
-        <w:t>IoT</w:t>
-      </w:r>
-      <w:proofErr w:type="spellEnd"/>
-      <w:r>
-        <w:rPr>
-          <w:color w:val="373A3C"/>
-          <w:shd w:val="clear" w:color="auto" w:fill="FFFFFF"/>
-        </w:rPr>
-        <w:t xml:space="preserve">. En este proyecto se usará el servicio EMQX con el protocolo MQTT para enviar los </w:t>
-      </w:r>
-      <w:proofErr w:type="spellStart"/>
-      <w:r>
-        <w:rPr>
-          <w:color w:val="373A3C"/>
-          <w:shd w:val="clear" w:color="auto" w:fill="FFFFFF"/>
-        </w:rPr>
-        <w:t>sensados</w:t>
-      </w:r>
-      <w:proofErr w:type="spellEnd"/>
-      <w:r>
-        <w:rPr>
-          <w:color w:val="373A3C"/>
-          <w:shd w:val="clear" w:color="auto" w:fill="FFFFFF"/>
-        </w:rPr>
-        <w:t>. </w:t>
+        <w:t>para conectar la placa Arduino a un servicio de IoT. En este proyecto se usará el servicio EMQX con el protocolo MQTT para enviar los sensados. </w:t>
       </w:r>
     </w:p>
     <w:p>
@@ -2381,9 +2218,10 @@
           <w:noProof/>
           <w:color w:val="373A3C"/>
           <w:shd w:val="clear" w:color="auto" w:fill="FFFFFF"/>
+          <w:lang w:val="es-AR" w:eastAsia="es-AR"/>
         </w:rPr>
         <w:drawing>
-          <wp:inline distT="0" distB="0" distL="0" distR="0" wp14:anchorId="2F4D781C" wp14:editId="463D5DB9">
+          <wp:inline distT="0" distB="0" distL="0" distR="0">
             <wp:extent cx="5391150" cy="2847975"/>
             <wp:effectExtent l="0" t="0" r="0" b="9525"/>
             <wp:docPr id="2" name="Imagen 2"/>
@@ -2400,10 +2238,10 @@
                     </pic:cNvPicPr>
                   </pic:nvPicPr>
                   <pic:blipFill>
-                    <a:blip r:embed="rId9" cstate="print">
+                    <a:blip r:embed="rId8" cstate="print">
                       <a:extLst>
                         <a:ext uri="{28A0092B-C50C-407E-A947-70E740481C1C}">
-                          <a14:useLocalDpi xmlns:a14="http://schemas.microsoft.com/office/drawing/2010/main" val="0"/>
+                          <a14:useLocalDpi xmlns:a14="http://schemas.microsoft.com/office/drawing/2010/main" xmlns:wps="http://schemas.microsoft.com/office/word/2010/wordprocessingShape" xmlns:wpi="http://schemas.microsoft.com/office/word/2010/wordprocessingInk" xmlns:wpg="http://schemas.microsoft.com/office/word/2010/wordprocessingGroup" xmlns:w14="http://schemas.microsoft.com/office/word/2010/wordml" xmlns:w="http://schemas.openxmlformats.org/wordprocessingml/2006/main" xmlns:w10="urn:schemas-microsoft-com:office:word" xmlns:wp14="http://schemas.microsoft.com/office/word/2010/wordprocessingDrawing" xmlns:v="urn:schemas-microsoft-com:vml" xmlns:o="urn:schemas-microsoft-com:office:office" xmlns:mc="http://schemas.openxmlformats.org/markup-compatibility/2006" xmlns:wpc="http://schemas.microsoft.com/office/word/2010/wordprocessingCanvas" xmlns="" val="0"/>
                         </a:ext>
                       </a:extLst>
                     </a:blip>
@@ -2740,18 +2578,8 @@
           <w:sz w:val="24"/>
           <w:lang w:val="es-ES"/>
         </w:rPr>
-        <w:t xml:space="preserve">Real-Time </w:t>
-      </w:r>
-      <w:proofErr w:type="spellStart"/>
-      <w:r>
-        <w:rPr>
-          <w:i/>
-          <w:sz w:val="24"/>
-          <w:lang w:val="es-ES"/>
-        </w:rPr>
-        <w:t>Clock</w:t>
-      </w:r>
-      <w:proofErr w:type="spellEnd"/>
+        <w:t>Real-Time Clock</w:t>
+      </w:r>
       <w:r>
         <w:rPr>
           <w:sz w:val="24"/>
@@ -2834,12 +2662,6 @@
         <w:t>Identificación de Partes</w:t>
       </w:r>
       <w:bookmarkEnd w:id="14"/>
-      <w:r>
-        <w:rPr>
-          <w:lang w:val="es-ES"/>
-        </w:rPr>
-        <w:t xml:space="preserve"> </w:t>
-      </w:r>
     </w:p>
     <w:p>
       <w:pPr>
@@ -3252,23 +3074,7 @@
           <w:sz w:val="24"/>
           <w:lang w:val="es-ES"/>
         </w:rPr>
-        <w:t xml:space="preserve">Bróker MQTT: La interfaz EMQX actúa como un bróker MQTT que facilita la publicación y suscripción de datos entre los dispositivos </w:t>
-      </w:r>
-      <w:proofErr w:type="spellStart"/>
-      <w:r>
-        <w:rPr>
-          <w:sz w:val="24"/>
-          <w:lang w:val="es-ES"/>
-        </w:rPr>
-        <w:t>IoT</w:t>
-      </w:r>
-      <w:proofErr w:type="spellEnd"/>
-      <w:r>
-        <w:rPr>
-          <w:sz w:val="24"/>
-          <w:lang w:val="es-ES"/>
-        </w:rPr>
-        <w:t xml:space="preserve"> y otros sistemas.</w:t>
+        <w:t>Bróker MQTT: La interfaz EMQX actúa como un bróker MQTT que facilita la publicación y suscripción de datos entre los dispositivos IoT y otros sistemas.</w:t>
       </w:r>
     </w:p>
     <w:p>
@@ -3546,14 +3352,7 @@
           <w:sz w:val="24"/>
           <w:lang w:val="es-ES"/>
         </w:rPr>
-        <w:t>Se consiguió un módulo SIM800L</w:t>
-      </w:r>
-      <w:r>
-        <w:rPr>
-          <w:sz w:val="24"/>
-          <w:lang w:val="es-ES"/>
-        </w:rPr>
-        <w:t xml:space="preserve"> para la realización de pruebas (anteriores a la entrega de materiales por parte de la cátedra).</w:t>
+        <w:t>Se consiguió un módulo SIM800L para la realización de pruebas (anteriores a la entrega de materiales por parte de la cátedra).</w:t>
       </w:r>
     </w:p>
     <w:p>
@@ -3575,14 +3374,7 @@
           <w:sz w:val="24"/>
           <w:lang w:val="es-ES"/>
         </w:rPr>
-        <w:t>Se realizó la conexión del módulo SIM</w:t>
-      </w:r>
-      <w:r>
-        <w:rPr>
-          <w:sz w:val="24"/>
-          <w:lang w:val="es-ES"/>
-        </w:rPr>
-        <w:t>800L con todos sus componentes.</w:t>
+        <w:t>Se realizó la conexión del módulo SIM800L con todos sus componentes.</w:t>
       </w:r>
     </w:p>
     <w:p>
@@ -3604,14 +3396,7 @@
           <w:sz w:val="24"/>
           <w:lang w:val="es-ES"/>
         </w:rPr>
-        <w:t>Se integ</w:t>
-      </w:r>
-      <w:r>
-        <w:rPr>
-          <w:sz w:val="24"/>
-          <w:lang w:val="es-ES"/>
-        </w:rPr>
-        <w:t>ró el sensor DHT11 al proyecto.</w:t>
+        <w:t>Se integró el sensor DHT11 al proyecto.</w:t>
       </w:r>
     </w:p>
     <w:p>
@@ -3668,39 +3453,7 @@
           <w:sz w:val="24"/>
           <w:lang w:val="es-ES"/>
         </w:rPr>
-        <w:t xml:space="preserve">tición GET a un </w:t>
-      </w:r>
-      <w:proofErr w:type="spellStart"/>
-      <w:r>
-        <w:rPr>
-          <w:sz w:val="24"/>
-          <w:lang w:val="es-ES"/>
-        </w:rPr>
-        <w:t>endpoint</w:t>
-      </w:r>
-      <w:proofErr w:type="spellEnd"/>
-      <w:r>
-        <w:rPr>
-          <w:sz w:val="24"/>
-          <w:lang w:val="es-ES"/>
-        </w:rPr>
-        <w:t xml:space="preserve"> </w:t>
-      </w:r>
-      <w:proofErr w:type="spellStart"/>
-      <w:r>
-        <w:rPr>
-          <w:sz w:val="24"/>
-          <w:lang w:val="es-ES"/>
-        </w:rPr>
-        <w:t>dummy</w:t>
-      </w:r>
-      <w:proofErr w:type="spellEnd"/>
-      <w:r>
-        <w:rPr>
-          <w:sz w:val="24"/>
-          <w:lang w:val="es-ES"/>
-        </w:rPr>
-        <w:t>.</w:t>
+        <w:t>tición GET a un endpoint dummy.</w:t>
       </w:r>
     </w:p>
     <w:p>
@@ -3786,23 +3539,7 @@
           <w:sz w:val="24"/>
           <w:lang w:val="es-ES"/>
         </w:rPr>
-        <w:t xml:space="preserve">rio en </w:t>
-      </w:r>
-      <w:proofErr w:type="spellStart"/>
-      <w:r>
-        <w:rPr>
-          <w:sz w:val="24"/>
-          <w:lang w:val="es-ES"/>
-        </w:rPr>
-        <w:t>GitHub</w:t>
-      </w:r>
-      <w:proofErr w:type="spellEnd"/>
-      <w:r>
-        <w:rPr>
-          <w:sz w:val="24"/>
-          <w:lang w:val="es-ES"/>
-        </w:rPr>
-        <w:t xml:space="preserve"> para el proyecto.</w:t>
+        <w:t>rio en GitHub para el proyecto.</w:t>
       </w:r>
     </w:p>
     <w:p>
@@ -3824,33 +3561,22 @@
           <w:sz w:val="24"/>
           <w:lang w:val="es-ES"/>
         </w:rPr>
-        <w:t xml:space="preserve">Se desarrolló un </w:t>
-      </w:r>
-      <w:proofErr w:type="spellStart"/>
-      <w:r>
-        <w:rPr>
-          <w:sz w:val="24"/>
-          <w:lang w:val="es-ES"/>
-        </w:rPr>
-        <w:t>docker-compose</w:t>
-      </w:r>
-      <w:proofErr w:type="spellEnd"/>
-      <w:r>
-        <w:rPr>
-          <w:sz w:val="24"/>
-          <w:lang w:val="es-ES"/>
-        </w:rPr>
-        <w:t xml:space="preserve"> con un </w:t>
-      </w:r>
-      <w:proofErr w:type="spellStart"/>
-      <w:r>
-        <w:rPr>
-          <w:sz w:val="24"/>
-          <w:lang w:val="es-ES"/>
-        </w:rPr>
-        <w:t>Broker</w:t>
-      </w:r>
-      <w:proofErr w:type="spellEnd"/>
+        <w:t xml:space="preserve">Se desarrolló un docker-compose con un </w:t>
+      </w:r>
+      <w:r>
+        <w:rPr>
+          <w:sz w:val="24"/>
+          <w:lang w:val="es-ES"/>
+        </w:rPr>
+        <w:t>b</w:t>
+      </w:r>
+      <w:r>
+        <w:rPr>
+          <w:sz w:val="24"/>
+          <w:lang w:val="es-ES"/>
+        </w:rPr>
+        <w:t>róker</w:t>
+      </w:r>
       <w:r>
         <w:rPr>
           <w:sz w:val="24"/>
@@ -3858,7 +3584,6 @@
         </w:rPr>
         <w:t xml:space="preserve"> MQTT </w:t>
       </w:r>
-      <w:proofErr w:type="spellStart"/>
       <w:r>
         <w:rPr>
           <w:sz w:val="24"/>
@@ -3866,29 +3591,12 @@
         </w:rPr>
         <w:t>Mosquitto</w:t>
       </w:r>
-      <w:proofErr w:type="spellEnd"/>
-      <w:r>
-        <w:rPr>
-          <w:sz w:val="24"/>
-          <w:lang w:val="es-ES"/>
-        </w:rPr>
-        <w:t xml:space="preserve"> y un </w:t>
-      </w:r>
-      <w:proofErr w:type="spellStart"/>
-      <w:r>
-        <w:rPr>
-          <w:sz w:val="24"/>
-          <w:lang w:val="es-ES"/>
-        </w:rPr>
-        <w:t>backend</w:t>
-      </w:r>
-      <w:proofErr w:type="spellEnd"/>
-      <w:r>
-        <w:rPr>
-          <w:sz w:val="24"/>
-          <w:lang w:val="es-ES"/>
-        </w:rPr>
-        <w:t xml:space="preserve"> en Python que se s</w:t>
+      <w:r>
+        <w:rPr>
+          <w:sz w:val="24"/>
+          <w:lang w:val="es-ES"/>
+        </w:rPr>
+        <w:t xml:space="preserve"> y un backend en Python que se s</w:t>
       </w:r>
       <w:r>
         <w:rPr>
@@ -3897,15 +3605,20 @@
         </w:rPr>
         <w:t xml:space="preserve">uscribe al </w:t>
       </w:r>
-      <w:proofErr w:type="spellStart"/>
-      <w:r>
-        <w:rPr>
-          <w:sz w:val="24"/>
-          <w:lang w:val="es-ES"/>
-        </w:rPr>
-        <w:t>Broker</w:t>
-      </w:r>
-      <w:proofErr w:type="spellEnd"/>
+      <w:r>
+        <w:rPr>
+          <w:sz w:val="24"/>
+          <w:lang w:val="es-ES"/>
+        </w:rPr>
+        <w:t>b</w:t>
+      </w:r>
+      <w:r>
+        <w:rPr>
+          <w:sz w:val="24"/>
+          <w:lang w:val="es-ES"/>
+        </w:rPr>
+        <w:t>róker</w:t>
+      </w:r>
       <w:r>
         <w:rPr>
           <w:sz w:val="24"/>
@@ -3913,7 +3626,6 @@
         </w:rPr>
         <w:t xml:space="preserve"> MQTT </w:t>
       </w:r>
-      <w:proofErr w:type="spellStart"/>
       <w:r>
         <w:rPr>
           <w:sz w:val="24"/>
@@ -3921,7 +3633,6 @@
         </w:rPr>
         <w:t>Mosquitto</w:t>
       </w:r>
-      <w:proofErr w:type="spellEnd"/>
       <w:r>
         <w:rPr>
           <w:sz w:val="24"/>
@@ -4093,29 +3804,19 @@
         </w:rPr>
         <w:t xml:space="preserve">Se configuró y probó un </w:t>
       </w:r>
-      <w:proofErr w:type="spellStart"/>
-      <w:r>
-        <w:rPr>
-          <w:sz w:val="24"/>
-          <w:lang w:val="es-ES"/>
-        </w:rPr>
-        <w:t>broker</w:t>
-      </w:r>
-      <w:proofErr w:type="spellEnd"/>
-      <w:r>
-        <w:rPr>
-          <w:sz w:val="24"/>
-          <w:lang w:val="es-ES"/>
-        </w:rPr>
-        <w:t xml:space="preserve"> </w:t>
-      </w:r>
-      <w:proofErr w:type="spellStart"/>
-      <w:r>
-        <w:rPr>
-          <w:sz w:val="24"/>
-          <w:lang w:val="es-ES"/>
-        </w:rPr>
-        <w:t>M</w:t>
+      <w:r>
+        <w:rPr>
+          <w:sz w:val="24"/>
+          <w:lang w:val="es-ES"/>
+        </w:rPr>
+        <w:t>bróker</w:t>
+      </w:r>
+      <w:r>
+        <w:rPr>
+          <w:sz w:val="24"/>
+          <w:lang w:val="es-ES"/>
+        </w:rPr>
+        <w:t xml:space="preserve"> M</w:t>
       </w:r>
       <w:r>
         <w:rPr>
@@ -4124,7 +3825,6 @@
         </w:rPr>
         <w:t>osquitto</w:t>
       </w:r>
-      <w:proofErr w:type="spellEnd"/>
       <w:r>
         <w:rPr>
           <w:sz w:val="24"/>
@@ -4161,15 +3861,13 @@
         </w:rPr>
         <w:t xml:space="preserve">envía contenido al </w:t>
       </w:r>
-      <w:proofErr w:type="spellStart"/>
-      <w:r>
-        <w:rPr>
-          <w:sz w:val="24"/>
-          <w:lang w:val="es-ES"/>
-        </w:rPr>
-        <w:t>broker</w:t>
-      </w:r>
-      <w:proofErr w:type="spellEnd"/>
+      <w:r>
+        <w:rPr>
+          <w:sz w:val="24"/>
+          <w:lang w:val="es-ES"/>
+        </w:rPr>
+        <w:t>bróker</w:t>
+      </w:r>
       <w:r>
         <w:rPr>
           <w:sz w:val="24"/>
@@ -4197,23 +3895,7 @@
           <w:sz w:val="24"/>
           <w:lang w:val="es-ES"/>
         </w:rPr>
-        <w:t xml:space="preserve">Se creó una base de datos relacional en </w:t>
-      </w:r>
-      <w:proofErr w:type="spellStart"/>
-      <w:r>
-        <w:rPr>
-          <w:sz w:val="24"/>
-          <w:lang w:val="es-ES"/>
-        </w:rPr>
-        <w:t>MySQL</w:t>
-      </w:r>
-      <w:proofErr w:type="spellEnd"/>
-      <w:r>
-        <w:rPr>
-          <w:sz w:val="24"/>
-          <w:lang w:val="es-ES"/>
-        </w:rPr>
-        <w:t xml:space="preserve"> para </w:t>
+        <w:t xml:space="preserve">Se creó una base de datos relacional en MySQL para </w:t>
       </w:r>
       <w:r>
         <w:rPr>
@@ -4284,23 +3966,7 @@
           <w:sz w:val="24"/>
           <w:lang w:val="es-ES"/>
         </w:rPr>
-        <w:t xml:space="preserve">, pero </w:t>
-      </w:r>
-      <w:proofErr w:type="spellStart"/>
-      <w:r>
-        <w:rPr>
-          <w:sz w:val="24"/>
-          <w:lang w:val="es-ES"/>
-        </w:rPr>
-        <w:t>MySQL</w:t>
-      </w:r>
-      <w:proofErr w:type="spellEnd"/>
-      <w:r>
-        <w:rPr>
-          <w:sz w:val="24"/>
-          <w:lang w:val="es-ES"/>
-        </w:rPr>
-        <w:t xml:space="preserve"> niega el acceso remoto a la BD.</w:t>
+        <w:t>, pero MySQL niega el acceso remoto a la BD.</w:t>
       </w:r>
     </w:p>
     <w:p>
@@ -4359,7 +4025,6 @@
         </w:rPr>
         <w:t xml:space="preserve">la alternativa </w:t>
       </w:r>
-      <w:proofErr w:type="spellStart"/>
       <w:r>
         <w:rPr>
           <w:sz w:val="24"/>
@@ -4367,7 +4032,6 @@
         </w:rPr>
         <w:t>Mosquitto</w:t>
       </w:r>
-      <w:proofErr w:type="spellEnd"/>
       <w:r>
         <w:rPr>
           <w:sz w:val="24"/>
@@ -4414,6 +4078,25 @@
     </w:p>
     <w:p>
       <w:pPr>
+        <w:rPr>
+          <w:rFonts w:eastAsiaTheme="majorEastAsia"/>
+          <w:b/>
+          <w:bCs/>
+          <w:kern w:val="32"/>
+          <w:sz w:val="32"/>
+          <w:szCs w:val="32"/>
+          <w:lang w:val="es-ES"/>
+        </w:rPr>
+      </w:pPr>
+      <w:r>
+        <w:rPr>
+          <w:lang w:val="es-ES"/>
+        </w:rPr>
+        <w:br w:type="page"/>
+      </w:r>
+    </w:p>
+    <w:p>
+      <w:pPr>
         <w:pStyle w:val="Ttulo1"/>
         <w:rPr>
           <w:lang w:val="es-ES"/>
@@ -4423,11 +4106,17 @@
         <w:rPr>
           <w:lang w:val="es-ES"/>
         </w:rPr>
+        <w:lastRenderedPageBreak/>
         <w:t>5. Documentación Relacionada</w:t>
       </w:r>
     </w:p>
     <w:p>
       <w:pPr>
+        <w:pStyle w:val="Prrafodelista"/>
+        <w:numPr>
+          <w:ilvl w:val="0"/>
+          <w:numId w:val="23"/>
+        </w:numPr>
         <w:spacing w:before="240"/>
         <w:jc w:val="both"/>
         <w:rPr>
@@ -4435,11 +4124,87 @@
           <w:lang w:val="es-ES"/>
         </w:rPr>
       </w:pPr>
+      <w:r>
+        <w:rPr>
+          <w:sz w:val="24"/>
+          <w:lang w:val="es-ES"/>
+        </w:rPr>
+        <w:t>El repositorio de GitHub del proyecto es accesible desde el siguiente enlace web. Es de acceso público y contiene tanto el código fuente de los módulos de hardware/sofwtare del proyecto como la bitácora e instrucciones de configuración para los servicios web en el servidor:</w:t>
+      </w:r>
+    </w:p>
+    <w:p>
+      <w:pPr>
+        <w:pStyle w:val="Prrafodelista"/>
+        <w:spacing w:before="240"/>
+        <w:jc w:val="both"/>
+        <w:rPr>
+          <w:sz w:val="24"/>
+          <w:lang w:val="es-ES"/>
+        </w:rPr>
+      </w:pPr>
+      <w:r>
+        <w:rPr>
+          <w:sz w:val="24"/>
+          <w:lang w:val="es-ES"/>
+        </w:rPr>
+        <w:tab/>
+      </w:r>
+      <w:r>
+        <w:rPr>
+          <w:sz w:val="24"/>
+          <w:lang w:val="es-ES"/>
+        </w:rPr>
+        <w:t>https://github.com/tpII/2023-G2-MQTT-GRPS.git</w:t>
+      </w:r>
+    </w:p>
+    <w:p>
+      <w:pPr>
+        <w:pStyle w:val="Prrafodelista"/>
+        <w:numPr>
+          <w:ilvl w:val="0"/>
+          <w:numId w:val="23"/>
+        </w:numPr>
+        <w:spacing w:before="240"/>
+        <w:jc w:val="both"/>
+        <w:rPr>
+          <w:sz w:val="24"/>
+          <w:lang w:val="es-ES"/>
+        </w:rPr>
+      </w:pPr>
+      <w:r>
+        <w:rPr>
+          <w:sz w:val="24"/>
+          <w:lang w:val="es-ES"/>
+        </w:rPr>
+        <w:t>La bitácora está almacenada dentro del repositorio de GitHub del proyecto, en un directorio del mismo nombre y en formato markdown</w:t>
+      </w:r>
+      <w:r>
+        <w:rPr>
+          <w:sz w:val="24"/>
+          <w:lang w:val="es-ES"/>
+        </w:rPr>
+        <w:t xml:space="preserve"> para su correcta visualización en un navegador</w:t>
+      </w:r>
+    </w:p>
+    <w:p>
+      <w:pPr>
+        <w:pStyle w:val="Prrafodelista"/>
+        <w:numPr>
+          <w:ilvl w:val="0"/>
+          <w:numId w:val="23"/>
+        </w:numPr>
+        <w:spacing w:before="240"/>
+        <w:jc w:val="both"/>
+        <w:rPr>
+          <w:sz w:val="24"/>
+          <w:lang w:val="es-ES"/>
+        </w:rPr>
+      </w:pPr>
       <w:bookmarkStart w:id="28" w:name="_GoBack"/>
       <w:bookmarkEnd w:id="28"/>
     </w:p>
     <w:sectPr>
-      <w:footerReference w:type="default" r:id="rId10"/>
+      <w:footerReference w:type="default" r:id="rId9"/>
       <w:pgSz w:w="11906" w:h="16838"/>
       <w:pgMar w:top="1417" w:right="1701" w:bottom="1417" w:left="1701" w:header="720" w:footer="720" w:gutter="0"/>
       <w:pgNumType w:start="1"/>
@@ -4452,15 +4217,15 @@
 </file>
 
 <file path=word/endnotes.xml><?xml version="1.0" encoding="utf-8"?>
-<w:endnotes xmlns:wpc="http://schemas.microsoft.com/office/word/2010/wordprocessingCanvas" xmlns:mc="http://schemas.openxmlformats.org/markup-compatibility/2006" xmlns:o="urn:schemas-microsoft-com:office:office" xmlns:r="http://schemas.openxmlformats.org/officeDocument/2006/relationships" xmlns:m="http://schemas.openxmlformats.org/officeDocument/2006/math" xmlns:v="urn:schemas-microsoft-com:vml" xmlns:wp14="http://schemas.microsoft.com/office/word/2010/wordprocessingDrawing" xmlns:wp="http://schemas.openxmlformats.org/drawingml/2006/wordprocessingDrawing" xmlns:w10="urn:schemas-microsoft-com:office:word" xmlns:w="http://schemas.openxmlformats.org/wordprocessingml/2006/main" xmlns:w14="http://schemas.microsoft.com/office/word/2010/wordml" xmlns:wpg="http://schemas.microsoft.com/office/word/2010/wordprocessingGroup" xmlns:wpi="http://schemas.microsoft.com/office/word/2010/wordprocessingInk" xmlns:wne="http://schemas.microsoft.com/office/word/2006/wordml" xmlns:wps="http://schemas.microsoft.com/office/word/2010/wordprocessingShape" mc:Ignorable="w14 wp14">
-  <w:endnote w:type="separator" w:id="-1">
+<w:endnotes xmlns:ve="http://schemas.openxmlformats.org/markup-compatibility/2006" xmlns:o="urn:schemas-microsoft-com:office:office" xmlns:r="http://schemas.openxmlformats.org/officeDocument/2006/relationships" xmlns:m="http://schemas.openxmlformats.org/officeDocument/2006/math" xmlns:v="urn:schemas-microsoft-com:vml" xmlns:wp="http://schemas.openxmlformats.org/drawingml/2006/wordprocessingDrawing" xmlns:w10="urn:schemas-microsoft-com:office:word" xmlns:w="http://schemas.openxmlformats.org/wordprocessingml/2006/main" xmlns:wne="http://schemas.microsoft.com/office/word/2006/wordml">
+  <w:endnote w:type="separator" w:id="0">
     <w:p>
       <w:r>
         <w:separator/>
       </w:r>
     </w:p>
   </w:endnote>
-  <w:endnote w:type="continuationSeparator" w:id="0">
+  <w:endnote w:type="continuationSeparator" w:id="1">
     <w:p>
       <w:r>
         <w:continuationSeparator/>
@@ -4471,7 +4236,7 @@
 </file>
 
 <file path=word/footer1.xml><?xml version="1.0" encoding="utf-8"?>
-<w:ftr xmlns:wpc="http://schemas.microsoft.com/office/word/2010/wordprocessingCanvas" xmlns:mc="http://schemas.openxmlformats.org/markup-compatibility/2006" xmlns:o="urn:schemas-microsoft-com:office:office" xmlns:r="http://schemas.openxmlformats.org/officeDocument/2006/relationships" xmlns:m="http://schemas.openxmlformats.org/officeDocument/2006/math" xmlns:v="urn:schemas-microsoft-com:vml" xmlns:wp14="http://schemas.microsoft.com/office/word/2010/wordprocessingDrawing" xmlns:wp="http://schemas.openxmlformats.org/drawingml/2006/wordprocessingDrawing" xmlns:w10="urn:schemas-microsoft-com:office:word" xmlns:w="http://schemas.openxmlformats.org/wordprocessingml/2006/main" xmlns:w14="http://schemas.microsoft.com/office/word/2010/wordml" xmlns:wpg="http://schemas.microsoft.com/office/word/2010/wordprocessingGroup" xmlns:wpi="http://schemas.microsoft.com/office/word/2010/wordprocessingInk" xmlns:wne="http://schemas.microsoft.com/office/word/2006/wordml" xmlns:wps="http://schemas.microsoft.com/office/word/2010/wordprocessingShape" mc:Ignorable="w14 wp14">
+<w:ftr xmlns:ve="http://schemas.openxmlformats.org/markup-compatibility/2006" xmlns:o="urn:schemas-microsoft-com:office:office" xmlns:r="http://schemas.openxmlformats.org/officeDocument/2006/relationships" xmlns:m="http://schemas.openxmlformats.org/officeDocument/2006/math" xmlns:v="urn:schemas-microsoft-com:vml" xmlns:wp="http://schemas.openxmlformats.org/drawingml/2006/wordprocessingDrawing" xmlns:w10="urn:schemas-microsoft-com:office:word" xmlns:w="http://schemas.openxmlformats.org/wordprocessingml/2006/main" xmlns:wne="http://schemas.microsoft.com/office/word/2006/wordml">
   <w:sdt>
     <w:sdtPr>
       <w:id w:val="521125727"/>
@@ -4480,7 +4245,6 @@
         <w:docPartUnique/>
       </w:docPartObj>
     </w:sdtPr>
-    <w:sdtEndPr/>
     <w:sdtContent>
       <w:p>
         <w:pPr>
@@ -4501,7 +4265,7 @@
             <w:noProof/>
             <w:lang w:val="es-ES"/>
           </w:rPr>
-          <w:t>2</w:t>
+          <w:t>9</w:t>
         </w:r>
         <w:r>
           <w:fldChar w:fldCharType="end"/>
@@ -4518,15 +4282,15 @@
 </file>
 
 <file path=word/footnotes.xml><?xml version="1.0" encoding="utf-8"?>
-<w:footnotes xmlns:wpc="http://schemas.microsoft.com/office/word/2010/wordprocessingCanvas" xmlns:mc="http://schemas.openxmlformats.org/markup-compatibility/2006" xmlns:o="urn:schemas-microsoft-com:office:office" xmlns:r="http://schemas.openxmlformats.org/officeDocument/2006/relationships" xmlns:m="http://schemas.openxmlformats.org/officeDocument/2006/math" xmlns:v="urn:schemas-microsoft-com:vml" xmlns:wp14="http://schemas.microsoft.com/office/word/2010/wordprocessingDrawing" xmlns:wp="http://schemas.openxmlformats.org/drawingml/2006/wordprocessingDrawing" xmlns:w10="urn:schemas-microsoft-com:office:word" xmlns:w="http://schemas.openxmlformats.org/wordprocessingml/2006/main" xmlns:w14="http://schemas.microsoft.com/office/word/2010/wordml" xmlns:wpg="http://schemas.microsoft.com/office/word/2010/wordprocessingGroup" xmlns:wpi="http://schemas.microsoft.com/office/word/2010/wordprocessingInk" xmlns:wne="http://schemas.microsoft.com/office/word/2006/wordml" xmlns:wps="http://schemas.microsoft.com/office/word/2010/wordprocessingShape" mc:Ignorable="w14 wp14">
-  <w:footnote w:type="separator" w:id="-1">
+<w:footnotes xmlns:ve="http://schemas.openxmlformats.org/markup-compatibility/2006" xmlns:o="urn:schemas-microsoft-com:office:office" xmlns:r="http://schemas.openxmlformats.org/officeDocument/2006/relationships" xmlns:m="http://schemas.openxmlformats.org/officeDocument/2006/math" xmlns:v="urn:schemas-microsoft-com:vml" xmlns:wp="http://schemas.openxmlformats.org/drawingml/2006/wordprocessingDrawing" xmlns:w10="urn:schemas-microsoft-com:office:word" xmlns:w="http://schemas.openxmlformats.org/wordprocessingml/2006/main" xmlns:wne="http://schemas.microsoft.com/office/word/2006/wordml">
+  <w:footnote w:type="separator" w:id="0">
     <w:p>
       <w:r>
         <w:separator/>
       </w:r>
     </w:p>
   </w:footnote>
-  <w:footnote w:type="continuationSeparator" w:id="0">
+  <w:footnote w:type="continuationSeparator" w:id="1">
     <w:p>
       <w:r>
         <w:continuationSeparator/>
@@ -4537,7 +4301,7 @@
 </file>
 
 <file path=word/numbering.xml><?xml version="1.0" encoding="utf-8"?>
-<w:numbering xmlns:wpc="http://schemas.microsoft.com/office/word/2010/wordprocessingCanvas" xmlns:mc="http://schemas.openxmlformats.org/markup-compatibility/2006" xmlns:o="urn:schemas-microsoft-com:office:office" xmlns:r="http://schemas.openxmlformats.org/officeDocument/2006/relationships" xmlns:m="http://schemas.openxmlformats.org/officeDocument/2006/math" xmlns:v="urn:schemas-microsoft-com:vml" xmlns:wp14="http://schemas.microsoft.com/office/word/2010/wordprocessingDrawing" xmlns:wp="http://schemas.openxmlformats.org/drawingml/2006/wordprocessingDrawing" xmlns:w10="urn:schemas-microsoft-com:office:word" xmlns:w="http://schemas.openxmlformats.org/wordprocessingml/2006/main" xmlns:w14="http://schemas.microsoft.com/office/word/2010/wordml" xmlns:wpg="http://schemas.microsoft.com/office/word/2010/wordprocessingGroup" xmlns:wpi="http://schemas.microsoft.com/office/word/2010/wordprocessingInk" xmlns:wne="http://schemas.microsoft.com/office/word/2006/wordml" xmlns:wps="http://schemas.microsoft.com/office/word/2010/wordprocessingShape" mc:Ignorable="w14 wp14">
+<w:numbering xmlns:ve="http://schemas.openxmlformats.org/markup-compatibility/2006" xmlns:o="urn:schemas-microsoft-com:office:office" xmlns:r="http://schemas.openxmlformats.org/officeDocument/2006/relationships" xmlns:m="http://schemas.openxmlformats.org/officeDocument/2006/math" xmlns:v="urn:schemas-microsoft-com:vml" xmlns:wp="http://schemas.openxmlformats.org/drawingml/2006/wordprocessingDrawing" xmlns:w10="urn:schemas-microsoft-com:office:word" xmlns:w="http://schemas.openxmlformats.org/wordprocessingml/2006/main" xmlns:wne="http://schemas.microsoft.com/office/word/2006/wordml">
   <w:abstractNum w:abstractNumId="0">
     <w:nsid w:val="069775D0"/>
     <w:multiLevelType w:val="hybridMultilevel"/>
@@ -6861,6 +6625,119 @@
     <w:nsid w:val="7B8C7057"/>
     <w:multiLevelType w:val="hybridMultilevel"/>
     <w:tmpl w:val="FA426310"/>
+    <w:lvl w:ilvl="0" w:tplc="0C0A0001">
+      <w:start w:val="1"/>
+      <w:numFmt w:val="bullet"/>
+      <w:lvlText w:val=""/>
+      <w:lvlJc w:val="left"/>
+      <w:pPr>
+        <w:ind w:left="720" w:hanging="360"/>
+      </w:pPr>
+      <w:rPr>
+        <w:rFonts w:ascii="Symbol" w:hAnsi="Symbol" w:hint="default"/>
+      </w:rPr>
+    </w:lvl>
+    <w:lvl w:ilvl="1" w:tplc="0C0A0003" w:tentative="1">
+      <w:start w:val="1"/>
+      <w:numFmt w:val="bullet"/>
+      <w:lvlText w:val="o"/>
+      <w:lvlJc w:val="left"/>
+      <w:pPr>
+        <w:ind w:left="1440" w:hanging="360"/>
+      </w:pPr>
+      <w:rPr>
+        <w:rFonts w:ascii="Courier New" w:hAnsi="Courier New" w:cs="Courier New" w:hint="default"/>
+      </w:rPr>
+    </w:lvl>
+    <w:lvl w:ilvl="2" w:tplc="0C0A0005" w:tentative="1">
+      <w:start w:val="1"/>
+      <w:numFmt w:val="bullet"/>
+      <w:lvlText w:val=""/>
+      <w:lvlJc w:val="left"/>
+      <w:pPr>
+        <w:ind w:left="2160" w:hanging="360"/>
+      </w:pPr>
+      <w:rPr>
+        <w:rFonts w:ascii="Wingdings" w:hAnsi="Wingdings" w:hint="default"/>
+      </w:rPr>
+    </w:lvl>
+    <w:lvl w:ilvl="3" w:tplc="0C0A0001" w:tentative="1">
+      <w:start w:val="1"/>
+      <w:numFmt w:val="bullet"/>
+      <w:lvlText w:val=""/>
+      <w:lvlJc w:val="left"/>
+      <w:pPr>
+        <w:ind w:left="2880" w:hanging="360"/>
+      </w:pPr>
+      <w:rPr>
+        <w:rFonts w:ascii="Symbol" w:hAnsi="Symbol" w:hint="default"/>
+      </w:rPr>
+    </w:lvl>
+    <w:lvl w:ilvl="4" w:tplc="0C0A0003" w:tentative="1">
+      <w:start w:val="1"/>
+      <w:numFmt w:val="bullet"/>
+      <w:lvlText w:val="o"/>
+      <w:lvlJc w:val="left"/>
+      <w:pPr>
+        <w:ind w:left="3600" w:hanging="360"/>
+      </w:pPr>
+      <w:rPr>
+        <w:rFonts w:ascii="Courier New" w:hAnsi="Courier New" w:cs="Courier New" w:hint="default"/>
+      </w:rPr>
+    </w:lvl>
+    <w:lvl w:ilvl="5" w:tplc="0C0A0005" w:tentative="1">
+      <w:start w:val="1"/>
+      <w:numFmt w:val="bullet"/>
+      <w:lvlText w:val=""/>
+      <w:lvlJc w:val="left"/>
+      <w:pPr>
+        <w:ind w:left="4320" w:hanging="360"/>
+      </w:pPr>
+      <w:rPr>
+        <w:rFonts w:ascii="Wingdings" w:hAnsi="Wingdings" w:hint="default"/>
+      </w:rPr>
+    </w:lvl>
+    <w:lvl w:ilvl="6" w:tplc="0C0A0001" w:tentative="1">
+      <w:start w:val="1"/>
+      <w:numFmt w:val="bullet"/>
+      <w:lvlText w:val=""/>
+      <w:lvlJc w:val="left"/>
+      <w:pPr>
+        <w:ind w:left="5040" w:hanging="360"/>
+      </w:pPr>
+      <w:rPr>
+        <w:rFonts w:ascii="Symbol" w:hAnsi="Symbol" w:hint="default"/>
+      </w:rPr>
+    </w:lvl>
+    <w:lvl w:ilvl="7" w:tplc="0C0A0003" w:tentative="1">
+      <w:start w:val="1"/>
+      <w:numFmt w:val="bullet"/>
+      <w:lvlText w:val="o"/>
+      <w:lvlJc w:val="left"/>
+      <w:pPr>
+        <w:ind w:left="5760" w:hanging="360"/>
+      </w:pPr>
+      <w:rPr>
+        <w:rFonts w:ascii="Courier New" w:hAnsi="Courier New" w:cs="Courier New" w:hint="default"/>
+      </w:rPr>
+    </w:lvl>
+    <w:lvl w:ilvl="8" w:tplc="0C0A0005" w:tentative="1">
+      <w:start w:val="1"/>
+      <w:numFmt w:val="bullet"/>
+      <w:lvlText w:val=""/>
+      <w:lvlJc w:val="left"/>
+      <w:pPr>
+        <w:ind w:left="6480" w:hanging="360"/>
+      </w:pPr>
+      <w:rPr>
+        <w:rFonts w:ascii="Wingdings" w:hAnsi="Wingdings" w:hint="default"/>
+      </w:rPr>
+    </w:lvl>
+  </w:abstractNum>
+  <w:abstractNum w:abstractNumId="22">
+    <w:nsid w:val="7CFD48D4"/>
+    <w:multiLevelType w:val="hybridMultilevel"/>
+    <w:tmpl w:val="6B1C9476"/>
     <w:lvl w:ilvl="0" w:tplc="0C0A0001">
       <w:start w:val="1"/>
       <w:numFmt w:val="bullet"/>
@@ -7036,11 +6913,14 @@
   <w:num w:numId="22">
     <w:abstractNumId w:val="6"/>
   </w:num>
+  <w:num w:numId="23">
+    <w:abstractNumId w:val="22"/>
+  </w:num>
 </w:numbering>
 </file>
 
 <file path=word/styles.xml><?xml version="1.0" encoding="utf-8"?>
-<w:styles xmlns:mc="http://schemas.openxmlformats.org/markup-compatibility/2006" xmlns:r="http://schemas.openxmlformats.org/officeDocument/2006/relationships" xmlns:w="http://schemas.openxmlformats.org/wordprocessingml/2006/main" xmlns:w14="http://schemas.microsoft.com/office/word/2010/wordml" mc:Ignorable="w14">
+<w:styles xmlns:r="http://schemas.openxmlformats.org/officeDocument/2006/relationships" xmlns:w="http://schemas.openxmlformats.org/wordprocessingml/2006/main">
   <w:docDefaults>
     <w:rPrDefault>
       <w:rPr>
@@ -7406,6 +7286,7 @@
     <w:uiPriority w:val="99"/>
     <w:semiHidden/>
     <w:unhideWhenUsed/>
+    <w:qFormat/>
     <w:tblPr>
       <w:tblInd w:w="0" w:type="dxa"/>
       <w:tblCellMar>
@@ -8900,7 +8781,7 @@
     </a:clrScheme>
     <a:fontScheme name="Office">
       <a:majorFont>
-        <a:latin typeface="Calibri Light" panose="020F0302020204030204"/>
+        <a:latin typeface="Calibri Light"/>
         <a:ea typeface=""/>
         <a:cs typeface=""/>
         <a:font script="Jpan" typeface="游ゴシック Light"/>
@@ -8952,7 +8833,7 @@
         <a:font script="Tfng" typeface="Ebrima"/>
       </a:majorFont>
       <a:minorFont>
-        <a:latin typeface="Calibri" panose="020F0502020204030204"/>
+        <a:latin typeface="Calibri"/>
         <a:ea typeface=""/>
         <a:cs typeface=""/>
         <a:font script="Jpan" typeface="游明朝"/>
@@ -9146,7 +9027,7 @@
   <a:extraClrSchemeLst/>
   <a:extLst>
     <a:ext uri="{05A4C25C-085E-4340-85A3-A5531E510DB2}">
-      <thm15:themeFamily xmlns="" xmlns:thm15="http://schemas.microsoft.com/office/thememl/2012/main" name="Office Theme" id="{62F939B6-93AF-4DB8-9C6B-D6C7DFDC589F}" vid="{4A3C46E8-61CC-4603-A589-7422A47A8E4A}"/>
+      <thm15:themeFamily xmlns:thm15="http://schemas.microsoft.com/office/thememl/2012/main" xmlns="" name="Office Theme" id="{62F939B6-93AF-4DB8-9C6B-D6C7DFDC589F}" vid="{4A3C46E8-61CC-4603-A589-7422A47A8E4A}"/>
     </a:ext>
   </a:extLst>
 </a:theme>
@@ -9157,7 +9038,7 @@
 </file>
 
 <file path=customXml/itemProps1.xml><?xml version="1.0" encoding="utf-8"?>
-<ds:datastoreItem xmlns:ds="http://schemas.openxmlformats.org/officeDocument/2006/customXml" ds:itemID="{68C18A10-61D9-4255-A4E8-1DE30183D441}">
+<ds:datastoreItem xmlns:ds="http://schemas.openxmlformats.org/officeDocument/2006/customXml" ds:itemID="{86409EA8-F47D-4FF7-A93B-A7BD7007A6D5}">
   <ds:schemaRefs>
     <ds:schemaRef ds:uri="http://schemas.openxmlformats.org/officeDocument/2006/bibliography"/>
   </ds:schemaRefs>

</xml_diff>